<commit_message>
Update 9/16/2023 1:37AM EST
Update as of 1:37AM EST on 9/16/2023.
</commit_message>
<xml_diff>
--- a/&SPECIFIC/&LEG WAR CRIME PREVENTION/20230916 - MCE123 Technology Development - Leg War Crime Prevention Security Systems - v1.0.1.7.docx
+++ b/&SPECIFIC/&LEG WAR CRIME PREVENTION/20230916 - MCE123 Technology Development - Leg War Crime Prevention Security Systems - v1.0.1.7.docx
@@ -207,7 +207,7 @@
           <w:sz w:val="28"/>
           <w:szCs w:val="28"/>
         </w:rPr>
-        <w:t>9/16/2023 12:04:50 AM</w:t>
+        <w:t>9/16/2023 1:36:45 AM</w:t>
       </w:r>
     </w:p>
     <w:p>
@@ -689,7 +689,15 @@
           <w:bCs/>
           <w:color w:val="FF0000"/>
         </w:rPr>
-        <w:t>LEG CRAMPS</w:t>
+        <w:t>LEG C</w:t>
+      </w:r>
+      <w:r>
+        <w:rPr>
+          <w:b/>
+          <w:bCs/>
+          <w:color w:val="FF0000"/>
+        </w:rPr>
+        <w:t>HILLS</w:t>
       </w:r>
       <w:r>
         <w:rPr>
@@ -740,7 +748,7 @@
           <w:bCs/>
           <w:color w:val="FF0000"/>
         </w:rPr>
-        <w:t>LEG MOTION</w:t>
+        <w:t>LEG CRAMPS</w:t>
       </w:r>
       <w:r>
         <w:rPr>
@@ -791,7 +799,7 @@
           <w:bCs/>
           <w:color w:val="FF0000"/>
         </w:rPr>
-        <w:t>LEG MOVEMENT</w:t>
+        <w:t>LEG MOTION</w:t>
       </w:r>
       <w:r>
         <w:rPr>
@@ -842,7 +850,7 @@
           <w:bCs/>
           <w:color w:val="FF0000"/>
         </w:rPr>
-        <w:t>LEG MOVEMENT ACTION</w:t>
+        <w:t>LEG MOVEMENT</w:t>
       </w:r>
       <w:r>
         <w:rPr>
@@ -893,7 +901,7 @@
           <w:bCs/>
           <w:color w:val="FF0000"/>
         </w:rPr>
-        <w:t>LEG MOVEMENT BACKWARD ACTION</w:t>
+        <w:t>LEG MOVEMENT ACTION</w:t>
       </w:r>
       <w:r>
         <w:rPr>
@@ -944,7 +952,7 @@
           <w:bCs/>
           <w:color w:val="FF0000"/>
         </w:rPr>
-        <w:t>LEG MOVEMENT FORWARD ACTION</w:t>
+        <w:t>LEG MOVEMENT BACKWARD ACTION</w:t>
       </w:r>
       <w:r>
         <w:rPr>
@@ -995,7 +1003,7 @@
           <w:bCs/>
           <w:color w:val="FF0000"/>
         </w:rPr>
-        <w:t>LEG PAIN</w:t>
+        <w:t>LEG MOVEMENT FORWARD ACTION</w:t>
       </w:r>
       <w:r>
         <w:rPr>
@@ -1046,15 +1054,7 @@
           <w:bCs/>
           <w:color w:val="FF0000"/>
         </w:rPr>
-        <w:t>LEG P</w:t>
-      </w:r>
-      <w:r>
-        <w:rPr>
-          <w:b/>
-          <w:bCs/>
-          <w:color w:val="FF0000"/>
-        </w:rPr>
-        <w:t>OKE</w:t>
+        <w:t>LEG PAIN</w:t>
       </w:r>
       <w:r>
         <w:rPr>
@@ -1105,7 +1105,7 @@
           <w:bCs/>
           <w:color w:val="FF0000"/>
         </w:rPr>
-        <w:t>LEG PULSE</w:t>
+        <w:t>LEG POKE</w:t>
       </w:r>
       <w:r>
         <w:rPr>
@@ -1156,7 +1156,7 @@
           <w:bCs/>
           <w:color w:val="FF0000"/>
         </w:rPr>
-        <w:t>LEG TENSION</w:t>
+        <w:t>LEG PULSE</w:t>
       </w:r>
       <w:r>
         <w:rPr>
@@ -1207,7 +1207,7 @@
           <w:bCs/>
           <w:color w:val="FF0000"/>
         </w:rPr>
-        <w:t>LEG TENSOR</w:t>
+        <w:t>LEG TENSION</w:t>
       </w:r>
       <w:r>
         <w:rPr>
@@ -1258,7 +1258,7 @@
           <w:bCs/>
           <w:color w:val="FF0000"/>
         </w:rPr>
-        <w:t>LEG TENSOR ACTION</w:t>
+        <w:t>LEG TENSOR</w:t>
       </w:r>
       <w:r>
         <w:rPr>
@@ -1309,7 +1309,7 @@
           <w:bCs/>
           <w:color w:val="FF0000"/>
         </w:rPr>
-        <w:t>LEG TENSOR BACKWARD ACTION</w:t>
+        <w:t>LEG TENSOR ACTION</w:t>
       </w:r>
       <w:r>
         <w:rPr>
@@ -1360,7 +1360,7 @@
           <w:bCs/>
           <w:color w:val="FF0000"/>
         </w:rPr>
-        <w:t>LEG TENSOR FORWARD ACTION</w:t>
+        <w:t>LEG TENSOR BACKWARD ACTION</w:t>
       </w:r>
       <w:r>
         <w:rPr>
@@ -1411,7 +1411,7 @@
           <w:bCs/>
           <w:color w:val="FF0000"/>
         </w:rPr>
-        <w:t>LEG TERRORISM MOTION</w:t>
+        <w:t>LEG TENSOR FORWARD ACTION</w:t>
       </w:r>
       <w:r>
         <w:rPr>
@@ -1462,6 +1462,57 @@
           <w:bCs/>
           <w:color w:val="FF0000"/>
         </w:rPr>
+        <w:t>LEG TERRORISM MOTION</w:t>
+      </w:r>
+      <w:r>
+        <w:rPr>
+          <w:b/>
+          <w:bCs/>
+        </w:rPr>
+        <w:t>;</w:t>
+      </w:r>
+    </w:p>
+    <w:p>
+      <w:pPr>
+        <w:ind w:left="360"/>
+        <w:jc w:val="both"/>
+        <w:rPr>
+          <w:b/>
+          <w:bCs/>
+        </w:rPr>
+      </w:pPr>
+      <w:r>
+        <w:tab/>
+      </w:r>
+      <w:r>
+        <w:rPr>
+          <w:u w:val="single"/>
+        </w:rPr>
+        <w:t>PREVENTION SECURITY SYSTEM</w:t>
+      </w:r>
+      <w:r>
+        <w:rPr>
+          <w:u w:val="single"/>
+        </w:rPr>
+        <w:t>:</w:t>
+      </w:r>
+      <w:r>
+        <w:t xml:space="preserve"> </w:t>
+      </w:r>
+      <w:r>
+        <w:rPr>
+          <w:b/>
+          <w:bCs/>
+          <w:color w:val="FF0000"/>
+        </w:rPr>
+        <w:t xml:space="preserve">ANY </w:t>
+      </w:r>
+      <w:r>
+        <w:rPr>
+          <w:b/>
+          <w:bCs/>
+          <w:color w:val="FF0000"/>
+        </w:rPr>
         <w:t>LEG TOUCH</w:t>
       </w:r>
       <w:r>
@@ -1485,6 +1536,7 @@
         <w:rPr>
           <w:u w:val="single"/>
         </w:rPr>
+        <w:lastRenderedPageBreak/>
         <w:t>PREVENTION SECURITY SYSTEM</w:t>
       </w:r>
       <w:r>
@@ -1568,7 +1620,6 @@
         <w:rPr>
           <w:u w:val="single"/>
         </w:rPr>
-        <w:lastRenderedPageBreak/>
         <w:t>}</w:t>
       </w:r>
     </w:p>

</xml_diff>